<commit_message>
Add the video demo link
</commit_message>
<xml_diff>
--- a/sprint4/Progress_Report.docx
+++ b/sprint4/Progress_Report.docx
@@ -1031,7 +1031,7 @@
     <w:p>
       <w:pPr>
         <w:rPr>
-          <w:rFonts w:ascii="Segoe UI" w:hAnsi="Segoe UI" w:cs="Segoe UI" w:hint="eastAsia"/>
+          <w:rFonts w:ascii="Segoe UI" w:hAnsi="Segoe UI" w:cs="Segoe UI"/>
           <w:color w:val="24292E"/>
           <w:shd w:val="clear" w:color="auto" w:fill="FFFFFF"/>
         </w:rPr>
@@ -1123,7 +1123,7 @@
     <w:p>
       <w:pPr>
         <w:rPr>
-          <w:rFonts w:ascii="Segoe UI" w:hAnsi="Segoe UI" w:cs="Segoe UI" w:hint="eastAsia"/>
+          <w:rFonts w:ascii="Segoe UI" w:hAnsi="Segoe UI" w:cs="Segoe UI"/>
           <w:color w:val="24292E"/>
           <w:shd w:val="clear" w:color="auto" w:fill="FFFFFF"/>
         </w:rPr>
@@ -1240,7 +1240,7 @@
     <w:p>
       <w:pPr>
         <w:rPr>
-          <w:rFonts w:ascii="Segoe UI" w:hAnsi="Segoe UI" w:cs="Segoe UI" w:hint="eastAsia"/>
+          <w:rFonts w:ascii="Segoe UI" w:hAnsi="Segoe UI" w:cs="Segoe UI"/>
           <w:color w:val="24292E"/>
           <w:shd w:val="clear" w:color="auto" w:fill="FFFFFF"/>
         </w:rPr>
@@ -1294,23 +1294,7 @@
           <w:color w:val="24292E"/>
           <w:shd w:val="clear" w:color="auto" w:fill="FFFFFF"/>
         </w:rPr>
-        <w:t xml:space="preserve">in line with the habits of </w:t>
-      </w:r>
-      <w:r>
-        <w:rPr>
-          <w:rFonts w:ascii="Segoe UI" w:hAnsi="Segoe UI" w:cs="Segoe UI"/>
-          <w:color w:val="24292E"/>
-          <w:shd w:val="clear" w:color="auto" w:fill="FFFFFF"/>
-        </w:rPr>
-        <w:t>UNIX</w:t>
-      </w:r>
-      <w:r>
-        <w:rPr>
-          <w:rFonts w:ascii="Segoe UI" w:hAnsi="Segoe UI" w:cs="Segoe UI"/>
-          <w:color w:val="24292E"/>
-          <w:shd w:val="clear" w:color="auto" w:fill="FFFFFF"/>
-        </w:rPr>
-        <w:t xml:space="preserve"> users</w:t>
+        <w:t>in line with the habits of UNIX users</w:t>
       </w:r>
     </w:p>
     <w:p>
@@ -1487,19 +1471,7 @@
           <w:sz w:val="48"/>
           <w:szCs w:val="48"/>
         </w:rPr>
-        <w:t>Re-design Frontend</w:t>
-      </w:r>
-      <w:r>
-        <w:rPr>
-          <w:rFonts w:ascii="Segoe UI" w:hAnsi="Segoe UI" w:cs="Segoe UI"/>
-          <w:b/>
-          <w:bCs/>
-          <w:color w:val="24292E"/>
-          <w:kern w:val="36"/>
-          <w:sz w:val="48"/>
-          <w:szCs w:val="48"/>
-        </w:rPr>
-        <w:t>:</w:t>
+        <w:t>Re-design Frontend:</w:t>
       </w:r>
     </w:p>
     <w:p>
@@ -1530,7 +1502,7 @@
     <w:p>
       <w:pPr>
         <w:rPr>
-          <w:rFonts w:ascii="Segoe UI" w:hAnsi="Segoe UI" w:cs="Segoe UI" w:hint="eastAsia"/>
+          <w:rFonts w:ascii="Segoe UI" w:hAnsi="Segoe UI" w:cs="Segoe UI"/>
           <w:color w:val="24292E"/>
           <w:shd w:val="clear" w:color="auto" w:fill="FFFFFF"/>
         </w:rPr>
@@ -1773,7 +1745,7 @@
     <w:p>
       <w:pPr>
         <w:rPr>
-          <w:rFonts w:ascii="Segoe UI" w:hAnsi="Segoe UI" w:cs="Segoe UI" w:hint="eastAsia"/>
+          <w:rFonts w:ascii="Segoe UI" w:hAnsi="Segoe UI" w:cs="Segoe UI"/>
           <w:color w:val="24292E"/>
           <w:shd w:val="clear" w:color="auto" w:fill="FFFFFF"/>
         </w:rPr>
@@ -1933,7 +1905,7 @@
     <w:p>
       <w:pPr>
         <w:rPr>
-          <w:rFonts w:ascii="Segoe UI" w:hAnsi="Segoe UI" w:cs="Segoe UI" w:hint="eastAsia"/>
+          <w:rFonts w:ascii="Segoe UI" w:hAnsi="Segoe UI" w:cs="Segoe UI"/>
           <w:color w:val="24292E"/>
           <w:shd w:val="clear" w:color="auto" w:fill="FFFFFF"/>
         </w:rPr>
@@ -2035,11 +2007,19 @@
     <w:p>
       <w:pPr>
         <w:rPr>
-          <w:rFonts w:ascii="Segoe UI" w:hAnsi="Segoe UI" w:cs="Segoe UI" w:hint="eastAsia"/>
-          <w:color w:val="24292E"/>
-          <w:shd w:val="clear" w:color="auto" w:fill="FFFFFF"/>
-        </w:rPr>
-      </w:pPr>
+          <w:rFonts w:ascii="Segoe UI" w:hAnsi="Segoe UI" w:cs="Segoe UI"/>
+          <w:color w:val="24292E"/>
+          <w:shd w:val="clear" w:color="auto" w:fill="FFFFFF"/>
+        </w:rPr>
+      </w:pPr>
+      <w:r>
+        <w:rPr>
+          <w:rFonts w:ascii="Segoe UI" w:hAnsi="Segoe UI" w:cs="Segoe UI"/>
+          <w:color w:val="24292E"/>
+          <w:shd w:val="clear" w:color="auto" w:fill="FFFFFF"/>
+        </w:rPr>
+        <w:t>https://youtu.be/5OyH_1bH-70</w:t>
+      </w:r>
     </w:p>
     <w:sectPr>
       <w:pgSz w:w="11906" w:h="16838"/>

</xml_diff>